<commit_message>
conditiion on generate button
</commit_message>
<xml_diff>
--- a/files/companieessss.docx
+++ b/files/companieessss.docx
@@ -300,7 +300,7 @@
           <w:u w:val="single"/>
           <w:rtl w:val="1"/>
         </w:rPr>
-        <w:t xml:space="preserve"> الاثنين</w:t>
+        <w:t xml:space="preserve"> الأحد</w:t>
       </w:r>
       <w:r>
         <w:rPr>
@@ -344,7 +344,7 @@
           <w:u w:val="single"/>
           <w:rtl w:val="1"/>
         </w:rPr>
-        <w:t xml:space="preserve"> 24/7/2017</w:t>
+        <w:t xml:space="preserve"> 1/1/2017</w:t>
       </w:r>
       <w:r>
         <w:rPr>
@@ -451,7 +451,7 @@
           <w:szCs w:val="32"/>
           <w:rtl w:val="1"/>
         </w:rPr>
-        <w:t xml:space="preserve"> 24/7/2017</w:t>
+        <w:t xml:space="preserve"> 1/1/2017</w:t>
       </w:r>
       <w:r>
         <w:rPr>
@@ -7391,7 +7391,7 @@
           <w:u w:val="single"/>
           <w:rtl w:val="1"/>
         </w:rPr>
-        <w:t xml:space="preserve"> 24/7/2017</w:t>
+        <w:t xml:space="preserve"> 1/1/2017</w:t>
       </w:r>
       <w:r>
         <w:rPr>
@@ -8771,7 +8771,7 @@
           <w:u w:val="single"/>
           <w:rtl w:val="1"/>
         </w:rPr>
-        <w:t xml:space="preserve"> الاثنين</w:t>
+        <w:t xml:space="preserve"> الأحد</w:t>
       </w:r>
       <w:r>
         <w:rPr>
@@ -8807,7 +8807,7 @@
           <w:u w:val="single"/>
           <w:rtl w:val="1"/>
         </w:rPr>
-        <w:t xml:space="preserve">24/7/2017</w:t>
+        <w:t xml:space="preserve">1/1/2017</w:t>
       </w:r>
       <w:r>
         <w:rPr>
@@ -9319,7 +9319,7 @@
           <w:szCs w:val="24"/>
           <w:rtl w:val="0"/>
         </w:rPr>
-        <w:t xml:space="preserve">الاثنين </w:t>
+        <w:t xml:space="preserve">الأحد </w:t>
       </w:r>
       <w:r>
         <w:rPr>
@@ -9345,7 +9345,7 @@
           <w:szCs w:val="24"/>
           <w:rtl w:val="0"/>
         </w:rPr>
-        <w:t xml:space="preserve">24/7/2017 </w:t>
+        <w:t xml:space="preserve">1/1/2017 </w:t>
       </w:r>
       <w:r>
         <w:rPr>
@@ -11710,7 +11710,7 @@
           <w:u w:val="single"/>
           <w:rtl w:val="1"/>
         </w:rPr>
-        <w:t xml:space="preserve"> الاثنين</w:t>
+        <w:t xml:space="preserve"> الأحد</w:t>
       </w:r>
       <w:r>
         <w:rPr>
@@ -11746,7 +11746,7 @@
           <w:u w:val="single"/>
           <w:rtl w:val="1"/>
         </w:rPr>
-        <w:t xml:space="preserve">24/7/2017</w:t>
+        <w:t xml:space="preserve">1/1/2017</w:t>
       </w:r>
       <w:r>
         <w:rPr>
@@ -12275,7 +12275,7 @@
           <w:szCs w:val="24"/>
           <w:rtl w:val="0"/>
         </w:rPr>
-        <w:t xml:space="preserve">الاثنين</w:t>
+        <w:t xml:space="preserve">الأحد</w:t>
       </w:r>
       <w:r>
         <w:rPr>
@@ -12301,7 +12301,7 @@
           <w:szCs w:val="24"/>
           <w:rtl w:val="0"/>
         </w:rPr>
-        <w:t xml:space="preserve">24/7/2017</w:t>
+        <w:t xml:space="preserve">1/1/2017</w:t>
       </w:r>
       <w:r>
         <w:rPr>
@@ -14679,7 +14679,7 @@
           <w:u w:val="single"/>
           <w:rtl w:val="1"/>
         </w:rPr>
-        <w:t xml:space="preserve"> الاثنين</w:t>
+        <w:t xml:space="preserve"> الأحد</w:t>
       </w:r>
       <w:r>
         <w:rPr>
@@ -14715,7 +14715,7 @@
           <w:u w:val="single"/>
           <w:rtl w:val="1"/>
         </w:rPr>
-        <w:t xml:space="preserve"> 24/7/2017</w:t>
+        <w:t xml:space="preserve"> 1/1/2017</w:t>
       </w:r>
       <w:r>
         <w:rPr>
@@ -15236,7 +15236,7 @@
           <w:szCs w:val="24"/>
           <w:rtl w:val="0"/>
         </w:rPr>
-        <w:t xml:space="preserve">الاثنين </w:t>
+        <w:t xml:space="preserve">الأحد </w:t>
       </w:r>
       <w:r>
         <w:rPr>
@@ -15262,7 +15262,7 @@
           <w:szCs w:val="24"/>
           <w:rtl w:val="0"/>
         </w:rPr>
-        <w:t xml:space="preserve">24/7/2017</w:t>
+        <w:t xml:space="preserve">1/1/2017</w:t>
       </w:r>
       <w:r>
         <w:rPr>

</xml_diff>